<commit_message>
avant modif de taille de jeux de données
</commit_message>
<xml_diff>
--- a/Formation DelphINS.docx
+++ b/Formation DelphINS.docx
@@ -19,19 +19,8 @@
           <w:sz w:val="40"/>
           <w:szCs w:val="40"/>
         </w:rPr>
-        <w:t xml:space="preserve">Formation </w:t>
-      </w:r>
-      <w:proofErr w:type="spellStart"/>
-      <w:r>
-        <w:rPr>
-          <w:b/>
-          <w:bCs/>
-          <w:sz w:val="40"/>
-          <w:szCs w:val="40"/>
-        </w:rPr>
-        <w:t>DelphINS</w:t>
-      </w:r>
-      <w:proofErr w:type="spellEnd"/>
+        <w:t>Formation DelphINS</w:t>
+      </w:r>
     </w:p>
     <w:p/>
     <w:p>
@@ -89,20 +78,18 @@
         </w:numPr>
       </w:pPr>
       <w:r>
-        <w:t>LV3 : milieu des roues en hauteur (pas sur pour celui-là)</w:t>
+        <w:t>LV3 : milieu des roues en hauteur (pas s</w:t>
+      </w:r>
+      <w:r>
+        <w:t>û</w:t>
+      </w:r>
+      <w:r>
+        <w:t>r pour celui-là)</w:t>
       </w:r>
     </w:p>
     <w:p>
       <w:r>
-        <w:t>Les données lever arm sont dans le doc « </w:t>
-      </w:r>
-      <w:proofErr w:type="spellStart"/>
-      <w:r>
-        <w:t>Atlans</w:t>
-      </w:r>
-      <w:proofErr w:type="spellEnd"/>
-      <w:r>
-        <w:t xml:space="preserve"> A7 Installation &amp; Setup Guide »</w:t>
+        <w:t>Les données lever arm sont dans le doc « Atlans A7 Installation &amp; Setup Guide »</w:t>
       </w:r>
       <w:r>
         <w:t xml:space="preserve"> et/ou « procédure de calibration »</w:t>
@@ -122,16 +109,11 @@
       <w:r>
         <w:t xml:space="preserve"> (autre </w:t>
       </w:r>
-      <w:proofErr w:type="spellStart"/>
       <w:r>
         <w:t>S</w:t>
       </w:r>
       <w:r>
-        <w:t>eptentrio</w:t>
-      </w:r>
-      <w:proofErr w:type="spellEnd"/>
-      <w:r>
-        <w:t xml:space="preserve"> IP : 192.168.36.194)</w:t>
+        <w:t>eptentrio IP : 192.168.36.194)</w:t>
       </w:r>
     </w:p>
     <w:p/>
@@ -149,15 +131,7 @@
         <w:br/>
       </w:r>
       <w:r>
-        <w:t xml:space="preserve">2 phases : </w:t>
-      </w:r>
-      <w:proofErr w:type="spellStart"/>
-      <w:r>
-        <w:t>Kalman</w:t>
-      </w:r>
-      <w:proofErr w:type="spellEnd"/>
-      <w:r>
-        <w:t xml:space="preserve"> tourne d’abord pour aligner la centrale et tout, et ensuite la calibration se fait. Comme ça tout ne se fait pas en même temps.</w:t>
+        <w:t>2 phases : Kalman tourne d’abord pour aligner la centrale et tout, et ensuite la calibration se fait. Comme ça tout ne se fait pas en même temps.</w:t>
       </w:r>
     </w:p>
     <w:p/>
@@ -165,7 +139,6 @@
       <w:r>
         <w:t xml:space="preserve">Demander lien tuto </w:t>
       </w:r>
-      <w:proofErr w:type="spellStart"/>
       <w:r>
         <w:t>D</w:t>
       </w:r>
@@ -175,7 +148,6 @@
       <w:r>
         <w:t>INS</w:t>
       </w:r>
-      <w:proofErr w:type="spellEnd"/>
       <w:r>
         <w:t>, y a plein de trucs intéressants</w:t>
       </w:r>
@@ -183,15 +155,7 @@
     <w:p/>
     <w:p>
       <w:r>
-        <w:t xml:space="preserve">Prendre les données brutes. Comme ça, même si on était en SBAS en temps réel, on peut faire du RTK en </w:t>
-      </w:r>
-      <w:proofErr w:type="spellStart"/>
-      <w:r>
-        <w:t>postpro</w:t>
-      </w:r>
-      <w:proofErr w:type="spellEnd"/>
-      <w:r>
-        <w:t> !</w:t>
+        <w:t>Prendre les données brutes. Comme ça, même si on était en SBAS en temps réel, on peut faire du RTK en postpro !</w:t>
       </w:r>
     </w:p>
     <w:sectPr>

</xml_diff>